<commit_message>
cambios en req y pruebas
</commit_message>
<xml_diff>
--- a/docs/SRS-DomoLinx.docx
+++ b/docs/SRS-DomoLinx.docx
@@ -949,7 +949,27 @@
           <w:szCs w:val="24"/>
           <w:lang w:eastAsia="es-ES"/>
         </w:rPr>
-        <w:t>Diseño de casos de prueba del sistema..…………………………………………………7</w:t>
+        <w:t>Diseño de casos de prueba del sistema</w:t>
+      </w:r>
+      <w:proofErr w:type="gramStart"/>
+      <w:r>
+        <w:rPr>
+          <w:rFonts w:ascii="Times New Roman" w:eastAsia="Times New Roman" w:hAnsi="Times New Roman" w:cs="Times New Roman"/>
+          <w:sz w:val="24"/>
+          <w:szCs w:val="24"/>
+          <w:lang w:eastAsia="es-ES"/>
+        </w:rPr>
+        <w:t>..</w:t>
+      </w:r>
+      <w:proofErr w:type="gramEnd"/>
+      <w:r>
+        <w:rPr>
+          <w:rFonts w:ascii="Times New Roman" w:eastAsia="Times New Roman" w:hAnsi="Times New Roman" w:cs="Times New Roman"/>
+          <w:sz w:val="24"/>
+          <w:szCs w:val="24"/>
+          <w:lang w:eastAsia="es-ES"/>
+        </w:rPr>
+        <w:t>…………………………………………………7</w:t>
       </w:r>
     </w:p>
     <w:p>
@@ -1729,7 +1749,55 @@
           <w:shd w:val="clear" w:color="auto" w:fill="FFFFFF"/>
           <w:lang w:eastAsia="es-ES"/>
         </w:rPr>
-        <w:t>Software requirements specification o especificación de requerimientos del software</w:t>
+        <w:t xml:space="preserve">Software </w:t>
+      </w:r>
+      <w:proofErr w:type="spellStart"/>
+      <w:r>
+        <w:rPr>
+          <w:rFonts w:ascii="Times New Roman" w:eastAsia="Times New Roman" w:hAnsi="Times New Roman" w:cs="Times New Roman"/>
+          <w:color w:val="222222"/>
+          <w:sz w:val="24"/>
+          <w:szCs w:val="24"/>
+          <w:shd w:val="clear" w:color="auto" w:fill="FFFFFF"/>
+          <w:lang w:eastAsia="es-ES"/>
+        </w:rPr>
+        <w:t>requirements</w:t>
+      </w:r>
+      <w:proofErr w:type="spellEnd"/>
+      <w:r>
+        <w:rPr>
+          <w:rFonts w:ascii="Times New Roman" w:eastAsia="Times New Roman" w:hAnsi="Times New Roman" w:cs="Times New Roman"/>
+          <w:color w:val="222222"/>
+          <w:sz w:val="24"/>
+          <w:szCs w:val="24"/>
+          <w:shd w:val="clear" w:color="auto" w:fill="FFFFFF"/>
+          <w:lang w:eastAsia="es-ES"/>
+        </w:rPr>
+        <w:t xml:space="preserve"> </w:t>
+      </w:r>
+      <w:proofErr w:type="spellStart"/>
+      <w:r>
+        <w:rPr>
+          <w:rFonts w:ascii="Times New Roman" w:eastAsia="Times New Roman" w:hAnsi="Times New Roman" w:cs="Times New Roman"/>
+          <w:color w:val="222222"/>
+          <w:sz w:val="24"/>
+          <w:szCs w:val="24"/>
+          <w:shd w:val="clear" w:color="auto" w:fill="FFFFFF"/>
+          <w:lang w:eastAsia="es-ES"/>
+        </w:rPr>
+        <w:t>specification</w:t>
+      </w:r>
+      <w:proofErr w:type="spellEnd"/>
+      <w:r>
+        <w:rPr>
+          <w:rFonts w:ascii="Times New Roman" w:eastAsia="Times New Roman" w:hAnsi="Times New Roman" w:cs="Times New Roman"/>
+          <w:color w:val="222222"/>
+          <w:sz w:val="24"/>
+          <w:szCs w:val="24"/>
+          <w:shd w:val="clear" w:color="auto" w:fill="FFFFFF"/>
+          <w:lang w:eastAsia="es-ES"/>
+        </w:rPr>
+        <w:t xml:space="preserve"> o especificación de requerimientos del software</w:t>
       </w:r>
     </w:p>
     <w:p>
@@ -1769,7 +1837,31 @@
           <w:shd w:val="clear" w:color="auto" w:fill="FFFFFF"/>
           <w:lang w:eastAsia="es-ES"/>
         </w:rPr>
-        <w:t>: Air conditioning o aire acondicionado.</w:t>
+        <w:t xml:space="preserve">: Air </w:t>
+      </w:r>
+      <w:proofErr w:type="spellStart"/>
+      <w:r>
+        <w:rPr>
+          <w:rFonts w:ascii="Times New Roman" w:eastAsia="Times New Roman" w:hAnsi="Times New Roman" w:cs="Times New Roman"/>
+          <w:color w:val="222222"/>
+          <w:sz w:val="24"/>
+          <w:szCs w:val="24"/>
+          <w:shd w:val="clear" w:color="auto" w:fill="FFFFFF"/>
+          <w:lang w:eastAsia="es-ES"/>
+        </w:rPr>
+        <w:t>conditioning</w:t>
+      </w:r>
+      <w:proofErr w:type="spellEnd"/>
+      <w:r>
+        <w:rPr>
+          <w:rFonts w:ascii="Times New Roman" w:eastAsia="Times New Roman" w:hAnsi="Times New Roman" w:cs="Times New Roman"/>
+          <w:color w:val="222222"/>
+          <w:sz w:val="24"/>
+          <w:szCs w:val="24"/>
+          <w:shd w:val="clear" w:color="auto" w:fill="FFFFFF"/>
+          <w:lang w:eastAsia="es-ES"/>
+        </w:rPr>
+        <w:t xml:space="preserve"> o aire acondicionado.</w:t>
       </w:r>
     </w:p>
     <w:p>
@@ -1809,7 +1901,79 @@
           <w:shd w:val="clear" w:color="auto" w:fill="FFFFFF"/>
           <w:lang w:eastAsia="es-ES"/>
         </w:rPr>
-        <w:t>: Model view controller o modelo-vista-controlador.</w:t>
+        <w:t xml:space="preserve">: </w:t>
+      </w:r>
+      <w:proofErr w:type="spellStart"/>
+      <w:r>
+        <w:rPr>
+          <w:rFonts w:ascii="Times New Roman" w:eastAsia="Times New Roman" w:hAnsi="Times New Roman" w:cs="Times New Roman"/>
+          <w:color w:val="222222"/>
+          <w:sz w:val="24"/>
+          <w:szCs w:val="24"/>
+          <w:shd w:val="clear" w:color="auto" w:fill="FFFFFF"/>
+          <w:lang w:eastAsia="es-ES"/>
+        </w:rPr>
+        <w:t>Model</w:t>
+      </w:r>
+      <w:proofErr w:type="spellEnd"/>
+      <w:r>
+        <w:rPr>
+          <w:rFonts w:ascii="Times New Roman" w:eastAsia="Times New Roman" w:hAnsi="Times New Roman" w:cs="Times New Roman"/>
+          <w:color w:val="222222"/>
+          <w:sz w:val="24"/>
+          <w:szCs w:val="24"/>
+          <w:shd w:val="clear" w:color="auto" w:fill="FFFFFF"/>
+          <w:lang w:eastAsia="es-ES"/>
+        </w:rPr>
+        <w:t xml:space="preserve"> </w:t>
+      </w:r>
+      <w:proofErr w:type="spellStart"/>
+      <w:r>
+        <w:rPr>
+          <w:rFonts w:ascii="Times New Roman" w:eastAsia="Times New Roman" w:hAnsi="Times New Roman" w:cs="Times New Roman"/>
+          <w:color w:val="222222"/>
+          <w:sz w:val="24"/>
+          <w:szCs w:val="24"/>
+          <w:shd w:val="clear" w:color="auto" w:fill="FFFFFF"/>
+          <w:lang w:eastAsia="es-ES"/>
+        </w:rPr>
+        <w:t>view</w:t>
+      </w:r>
+      <w:proofErr w:type="spellEnd"/>
+      <w:r>
+        <w:rPr>
+          <w:rFonts w:ascii="Times New Roman" w:eastAsia="Times New Roman" w:hAnsi="Times New Roman" w:cs="Times New Roman"/>
+          <w:color w:val="222222"/>
+          <w:sz w:val="24"/>
+          <w:szCs w:val="24"/>
+          <w:shd w:val="clear" w:color="auto" w:fill="FFFFFF"/>
+          <w:lang w:eastAsia="es-ES"/>
+        </w:rPr>
+        <w:t xml:space="preserve"> </w:t>
+      </w:r>
+      <w:proofErr w:type="spellStart"/>
+      <w:r>
+        <w:rPr>
+          <w:rFonts w:ascii="Times New Roman" w:eastAsia="Times New Roman" w:hAnsi="Times New Roman" w:cs="Times New Roman"/>
+          <w:color w:val="222222"/>
+          <w:sz w:val="24"/>
+          <w:szCs w:val="24"/>
+          <w:shd w:val="clear" w:color="auto" w:fill="FFFFFF"/>
+          <w:lang w:eastAsia="es-ES"/>
+        </w:rPr>
+        <w:t>controller</w:t>
+      </w:r>
+      <w:proofErr w:type="spellEnd"/>
+      <w:r>
+        <w:rPr>
+          <w:rFonts w:ascii="Times New Roman" w:eastAsia="Times New Roman" w:hAnsi="Times New Roman" w:cs="Times New Roman"/>
+          <w:color w:val="222222"/>
+          <w:sz w:val="24"/>
+          <w:szCs w:val="24"/>
+          <w:shd w:val="clear" w:color="auto" w:fill="FFFFFF"/>
+          <w:lang w:eastAsia="es-ES"/>
+        </w:rPr>
+        <w:t xml:space="preserve"> o modelo-vista-controlador.</w:t>
       </w:r>
     </w:p>
     <w:p>
@@ -2024,6 +2188,74 @@
           <w:lang w:eastAsia="es-ES"/>
         </w:rPr>
         <w:t xml:space="preserve"> El usuario debe poder setear el sistema en modo preset y con valores ingresados por el usuario, el sistema debe responder automáticamente.</w:t>
+      </w:r>
+    </w:p>
+    <w:p>
+      <w:pPr>
+        <w:numPr>
+          <w:ilvl w:val="1"/>
+          <w:numId w:val="2"/>
+        </w:numPr>
+        <w:tabs>
+          <w:tab w:val="clear" w:pos="1440"/>
+          <w:tab w:val="num" w:pos="1276"/>
+        </w:tabs>
+        <w:spacing w:after="0" w:line="240" w:lineRule="auto"/>
+        <w:ind w:left="1134"/>
+        <w:jc w:val="both"/>
+        <w:textAlignment w:val="baseline"/>
+        <w:rPr>
+          <w:rFonts w:ascii="Times New Roman" w:eastAsia="Times New Roman" w:hAnsi="Times New Roman" w:cs="Times New Roman"/>
+          <w:color w:val="24292E"/>
+          <w:sz w:val="24"/>
+          <w:szCs w:val="24"/>
+          <w:lang w:eastAsia="es-ES"/>
+        </w:rPr>
+      </w:pPr>
+      <w:r>
+        <w:rPr>
+          <w:rFonts w:ascii="Times New Roman" w:eastAsia="Times New Roman" w:hAnsi="Times New Roman" w:cs="Times New Roman"/>
+          <w:iCs/>
+          <w:color w:val="24292E"/>
+          <w:sz w:val="24"/>
+          <w:szCs w:val="24"/>
+          <w:lang w:eastAsia="es-ES"/>
+        </w:rPr>
+        <w:t>En una caja de texto se podrá cargar un valor de temperatura deseada que se encuentre dentro de un rango válido, y este se enviara mediante un botón “enviar” al sistema para que el mismo opere encendiendo o apagando los periféricos necesarios, y alcance dicho valor.</w:t>
+      </w:r>
+    </w:p>
+    <w:p>
+      <w:pPr>
+        <w:numPr>
+          <w:ilvl w:val="1"/>
+          <w:numId w:val="2"/>
+        </w:numPr>
+        <w:tabs>
+          <w:tab w:val="clear" w:pos="1440"/>
+          <w:tab w:val="num" w:pos="1276"/>
+        </w:tabs>
+        <w:spacing w:after="0" w:line="240" w:lineRule="auto"/>
+        <w:ind w:left="1134"/>
+        <w:jc w:val="both"/>
+        <w:textAlignment w:val="baseline"/>
+        <w:rPr>
+          <w:rFonts w:ascii="Times New Roman" w:eastAsia="Times New Roman" w:hAnsi="Times New Roman" w:cs="Times New Roman"/>
+          <w:color w:val="24292E"/>
+          <w:sz w:val="24"/>
+          <w:szCs w:val="24"/>
+          <w:lang w:eastAsia="es-ES"/>
+        </w:rPr>
+      </w:pPr>
+      <w:r>
+        <w:rPr>
+          <w:rFonts w:ascii="Times New Roman" w:eastAsia="Times New Roman" w:hAnsi="Times New Roman" w:cs="Times New Roman"/>
+          <w:iCs/>
+          <w:color w:val="24292E"/>
+          <w:sz w:val="24"/>
+          <w:szCs w:val="24"/>
+          <w:lang w:eastAsia="es-ES"/>
+        </w:rPr>
+        <w:t>En una caja de texto se podrá cargar  un valor de humedad deseada y este se enviara al sistema mediante un botón “enviar”. El sistema deberá operar hasta alcanzar el valor deseado.</w:t>
       </w:r>
     </w:p>
     <w:p>
@@ -2076,7 +2308,27 @@
           <w:szCs w:val="24"/>
           <w:lang w:eastAsia="es-ES"/>
         </w:rPr>
-        <w:t>Se debe poder generar un reporte del sistema con el estado de los dispositivos conectados.</w:t>
+        <w:t>Se debe poder generar un reporte del sistema con el estado de los dispositivos conectados</w:t>
+      </w:r>
+      <w:r>
+        <w:rPr>
+          <w:rFonts w:ascii="Times New Roman" w:eastAsia="Times New Roman" w:hAnsi="Times New Roman" w:cs="Times New Roman"/>
+          <w:color w:val="24292E"/>
+          <w:sz w:val="24"/>
+          <w:szCs w:val="24"/>
+          <w:lang w:eastAsia="es-ES"/>
+        </w:rPr>
+        <w:t xml:space="preserve"> y las lecturas de los sensores de humedad y temperatura</w:t>
+      </w:r>
+      <w:r>
+        <w:rPr>
+          <w:rFonts w:ascii="Times New Roman" w:eastAsia="Times New Roman" w:hAnsi="Times New Roman" w:cs="Times New Roman"/>
+          <w:color w:val="24292E"/>
+          <w:sz w:val="24"/>
+          <w:szCs w:val="24"/>
+          <w:lang w:eastAsia="es-ES"/>
+        </w:rPr>
+        <w:t>.</w:t>
       </w:r>
     </w:p>
     <w:p>
@@ -2202,7 +2454,6 @@
           <w:u w:val="single"/>
           <w:lang w:eastAsia="es-ES"/>
         </w:rPr>
-        <w:lastRenderedPageBreak/>
         <w:t>Diagramas de UML</w:t>
       </w:r>
     </w:p>
@@ -2467,6 +2718,7 @@
           <w:szCs w:val="24"/>
           <w:lang w:eastAsia="es-ES"/>
         </w:rPr>
+        <w:lastRenderedPageBreak/>
         <w:tab/>
       </w:r>
     </w:p>
@@ -2499,7 +2751,6 @@
           <w:szCs w:val="24"/>
           <w:lang w:eastAsia="es-ES"/>
         </w:rPr>
-        <w:lastRenderedPageBreak/>
         <w:t>El siguiente diagrama de secuencias ilustra el sistema en los distintos casos de uso y cómo se comporta.</w:t>
       </w:r>
     </w:p>
@@ -2674,7 +2925,6 @@
           <w:u w:val="single"/>
           <w:lang w:eastAsia="es-ES"/>
         </w:rPr>
-        <w:lastRenderedPageBreak/>
         <w:t>Arquitectura del sistema</w:t>
       </w:r>
     </w:p>
@@ -2958,7 +3208,51 @@
           <w:szCs w:val="24"/>
           <w:lang w:eastAsia="es-ES"/>
         </w:rPr>
-        <w:t xml:space="preserve"> Se generará una interfaz gráfica muy similar al modo monitor. Se le permite al usuario ingresar valores de temperatura y humedad deseados y el sistema correrá un bloque de código encargado de tomar decisiones para controlar el sistema de periféricos conectados al sistema hosteado en una Raspberry Pi modelo 3b. Una vez realizado el control de los dispositivos conectados, se actualizará el valor de las variables declaradas en Java que almacenan el estado de los dispositivos. Luego se muestra en la interfaz gráfica el valor de dichas variables.</w:t>
+        <w:t xml:space="preserve"> Se generará una interfaz gráfica muy similar al modo monitor. Se le permite al usuario ingresar valores de temperatura y humedad deseados y el sistema correrá un bloque de código encargado de tomar decisiones para controlar el sistema de periféricos conectados al sistema </w:t>
+      </w:r>
+      <w:proofErr w:type="spellStart"/>
+      <w:r>
+        <w:rPr>
+          <w:rFonts w:ascii="Times New Roman" w:eastAsia="Times New Roman" w:hAnsi="Times New Roman" w:cs="Times New Roman"/>
+          <w:color w:val="24292E"/>
+          <w:sz w:val="24"/>
+          <w:szCs w:val="24"/>
+          <w:lang w:eastAsia="es-ES"/>
+        </w:rPr>
+        <w:t>hosteado</w:t>
+      </w:r>
+      <w:proofErr w:type="spellEnd"/>
+      <w:r>
+        <w:rPr>
+          <w:rFonts w:ascii="Times New Roman" w:eastAsia="Times New Roman" w:hAnsi="Times New Roman" w:cs="Times New Roman"/>
+          <w:color w:val="24292E"/>
+          <w:sz w:val="24"/>
+          <w:szCs w:val="24"/>
+          <w:lang w:eastAsia="es-ES"/>
+        </w:rPr>
+        <w:t xml:space="preserve"> en una </w:t>
+      </w:r>
+      <w:proofErr w:type="spellStart"/>
+      <w:r>
+        <w:rPr>
+          <w:rFonts w:ascii="Times New Roman" w:eastAsia="Times New Roman" w:hAnsi="Times New Roman" w:cs="Times New Roman"/>
+          <w:color w:val="24292E"/>
+          <w:sz w:val="24"/>
+          <w:szCs w:val="24"/>
+          <w:lang w:eastAsia="es-ES"/>
+        </w:rPr>
+        <w:t>Raspberry</w:t>
+      </w:r>
+      <w:proofErr w:type="spellEnd"/>
+      <w:r>
+        <w:rPr>
+          <w:rFonts w:ascii="Times New Roman" w:eastAsia="Times New Roman" w:hAnsi="Times New Roman" w:cs="Times New Roman"/>
+          <w:color w:val="24292E"/>
+          <w:sz w:val="24"/>
+          <w:szCs w:val="24"/>
+          <w:lang w:eastAsia="es-ES"/>
+        </w:rPr>
+        <w:t xml:space="preserve"> Pi modelo 3b. Una vez realizado el control de los dispositivos conectados, se actualizará el valor de las variables declaradas en Java que almacenan el estado de los dispositivos. Luego se muestra en la interfaz gráfica el valor de dichas variables.</w:t>
       </w:r>
     </w:p>
     <w:p>
@@ -3011,7 +3305,29 @@
           <w:szCs w:val="24"/>
           <w:lang w:eastAsia="es-ES"/>
         </w:rPr>
-        <w:t>Se genera un reporte del estado instantáneo del sistema. Esto se logra levantando el valor almacenado de las variables de estado de los periféricos en el programa en Java y relevando los datos necesarios del sensor de temperatura y humedad DHT11. Estos datos son exportados en un archivo en formato .txt.</w:t>
+        <w:t>Se genera un reporte del estado instantáneo del sistema. Esto se logra levantando el valor almacenado de las variables de estado de los periféricos en el programa en Java y relevando los datos necesarios del sensor de temperatura y humedad DHT11. Estos datos son exportados en un archivo en formato .</w:t>
+      </w:r>
+      <w:proofErr w:type="spellStart"/>
+      <w:r>
+        <w:rPr>
+          <w:rFonts w:ascii="Times New Roman" w:eastAsia="Times New Roman" w:hAnsi="Times New Roman" w:cs="Times New Roman"/>
+          <w:color w:val="24292E"/>
+          <w:sz w:val="24"/>
+          <w:szCs w:val="24"/>
+          <w:lang w:eastAsia="es-ES"/>
+        </w:rPr>
+        <w:t>txt</w:t>
+      </w:r>
+      <w:proofErr w:type="spellEnd"/>
+      <w:r>
+        <w:rPr>
+          <w:rFonts w:ascii="Times New Roman" w:eastAsia="Times New Roman" w:hAnsi="Times New Roman" w:cs="Times New Roman"/>
+          <w:color w:val="24292E"/>
+          <w:sz w:val="24"/>
+          <w:szCs w:val="24"/>
+          <w:lang w:eastAsia="es-ES"/>
+        </w:rPr>
+        <w:t>.</w:t>
       </w:r>
     </w:p>
     <w:p>
@@ -3035,6 +3351,7 @@
           <w:u w:val="single"/>
           <w:lang w:eastAsia="es-ES"/>
         </w:rPr>
+        <w:lastRenderedPageBreak/>
         <w:t>Requerimientos no funcionales:</w:t>
       </w:r>
     </w:p>
@@ -3091,7 +3408,6 @@
           <w:szCs w:val="24"/>
           <w:lang w:eastAsia="es-ES"/>
         </w:rPr>
-        <w:lastRenderedPageBreak/>
         <w:t>La interfaz debe ser fácil e intuitiva y se espera que para cualquier usuario con un mínimo conocimiento de computación pueda manejarlo sin mayores dificultades luego de usar el sistema por un tiempo aproximado de 1 hora.</w:t>
       </w:r>
     </w:p>
@@ -3196,7 +3512,51 @@
           <w:szCs w:val="24"/>
           <w:lang w:eastAsia="es-ES"/>
         </w:rPr>
-        <w:t>gil en hardware poco potente. Se espera que no ocupe un espacio en disco mayor a 50 mb, no utilice más de 100 mb de RAM y pueda ser corrido por un CPU de gama baja de un núcleo de procesamiento.</w:t>
+        <w:t xml:space="preserve">gil en hardware poco potente. Se espera que no ocupe un espacio en disco mayor a 50 </w:t>
+      </w:r>
+      <w:proofErr w:type="spellStart"/>
+      <w:r>
+        <w:rPr>
+          <w:rFonts w:ascii="Times New Roman" w:eastAsia="Times New Roman" w:hAnsi="Times New Roman" w:cs="Times New Roman"/>
+          <w:color w:val="24292E"/>
+          <w:sz w:val="24"/>
+          <w:szCs w:val="24"/>
+          <w:lang w:eastAsia="es-ES"/>
+        </w:rPr>
+        <w:t>mb</w:t>
+      </w:r>
+      <w:proofErr w:type="spellEnd"/>
+      <w:r>
+        <w:rPr>
+          <w:rFonts w:ascii="Times New Roman" w:eastAsia="Times New Roman" w:hAnsi="Times New Roman" w:cs="Times New Roman"/>
+          <w:color w:val="24292E"/>
+          <w:sz w:val="24"/>
+          <w:szCs w:val="24"/>
+          <w:lang w:eastAsia="es-ES"/>
+        </w:rPr>
+        <w:t xml:space="preserve">, no utilice más de 100 </w:t>
+      </w:r>
+      <w:proofErr w:type="spellStart"/>
+      <w:r>
+        <w:rPr>
+          <w:rFonts w:ascii="Times New Roman" w:eastAsia="Times New Roman" w:hAnsi="Times New Roman" w:cs="Times New Roman"/>
+          <w:color w:val="24292E"/>
+          <w:sz w:val="24"/>
+          <w:szCs w:val="24"/>
+          <w:lang w:eastAsia="es-ES"/>
+        </w:rPr>
+        <w:t>mb</w:t>
+      </w:r>
+      <w:proofErr w:type="spellEnd"/>
+      <w:r>
+        <w:rPr>
+          <w:rFonts w:ascii="Times New Roman" w:eastAsia="Times New Roman" w:hAnsi="Times New Roman" w:cs="Times New Roman"/>
+          <w:color w:val="24292E"/>
+          <w:sz w:val="24"/>
+          <w:szCs w:val="24"/>
+          <w:lang w:eastAsia="es-ES"/>
+        </w:rPr>
+        <w:t xml:space="preserve"> de RAM y pueda ser corrido por un CPU de gama baja de un núcleo de procesamiento.</w:t>
       </w:r>
     </w:p>
     <w:p>
@@ -3226,6 +3586,160 @@
         </w:rPr>
         <w:t>El sistema deberá permitir la actualización y la incorporación de nuevas funciones de domótica a partir de la primera versión.</w:t>
       </w:r>
+    </w:p>
+    <w:p>
+      <w:pPr>
+        <w:spacing w:after="240" w:line="240" w:lineRule="auto"/>
+        <w:jc w:val="center"/>
+        <w:textAlignment w:val="baseline"/>
+        <w:rPr>
+          <w:rFonts w:ascii="Times New Roman" w:eastAsia="Times New Roman" w:hAnsi="Times New Roman" w:cs="Times New Roman"/>
+          <w:b/>
+          <w:color w:val="24292E"/>
+          <w:sz w:val="28"/>
+          <w:szCs w:val="28"/>
+          <w:u w:val="single"/>
+          <w:lang w:eastAsia="es-ES"/>
+        </w:rPr>
+      </w:pPr>
+      <w:r>
+        <w:rPr>
+          <w:rFonts w:ascii="Times New Roman" w:eastAsia="Times New Roman" w:hAnsi="Times New Roman" w:cs="Times New Roman"/>
+          <w:b/>
+          <w:color w:val="24292E"/>
+          <w:sz w:val="28"/>
+          <w:szCs w:val="28"/>
+          <w:u w:val="single"/>
+          <w:lang w:eastAsia="es-ES"/>
+        </w:rPr>
+        <w:t>Lista de requerimientos</w:t>
+      </w:r>
+    </w:p>
+    <w:p>
+      <w:pPr>
+        <w:spacing w:after="240" w:line="240" w:lineRule="auto"/>
+        <w:ind w:left="709" w:hanging="709"/>
+        <w:textAlignment w:val="baseline"/>
+        <w:rPr>
+          <w:rFonts w:ascii="Times New Roman" w:eastAsia="Times New Roman" w:hAnsi="Times New Roman" w:cs="Times New Roman"/>
+          <w:color w:val="24292E"/>
+          <w:sz w:val="24"/>
+          <w:szCs w:val="24"/>
+          <w:lang w:eastAsia="es-ES"/>
+        </w:rPr>
+      </w:pPr>
+      <w:r>
+        <w:rPr>
+          <w:rFonts w:ascii="Times New Roman" w:eastAsia="Times New Roman" w:hAnsi="Times New Roman" w:cs="Times New Roman"/>
+          <w:color w:val="24292E"/>
+          <w:sz w:val="24"/>
+          <w:szCs w:val="24"/>
+          <w:lang w:eastAsia="es-ES"/>
+        </w:rPr>
+        <w:t>REQ1:</w:t>
+      </w:r>
+      <w:r>
+        <w:rPr>
+          <w:rFonts w:ascii="Times New Roman" w:eastAsia="Times New Roman" w:hAnsi="Times New Roman" w:cs="Times New Roman"/>
+          <w:color w:val="24292E"/>
+          <w:sz w:val="24"/>
+          <w:szCs w:val="24"/>
+          <w:lang w:eastAsia="es-ES"/>
+        </w:rPr>
+        <w:t xml:space="preserve"> El sistema debe proveer una interfaz gráfica que muestre los valores de los      sensores en todo momento.</w:t>
+      </w:r>
+    </w:p>
+    <w:p>
+      <w:pPr>
+        <w:spacing w:after="240" w:line="240" w:lineRule="auto"/>
+        <w:ind w:left="709" w:hanging="709"/>
+        <w:textAlignment w:val="baseline"/>
+        <w:rPr>
+          <w:rFonts w:ascii="Times New Roman" w:eastAsia="Times New Roman" w:hAnsi="Times New Roman" w:cs="Times New Roman"/>
+          <w:color w:val="24292E"/>
+          <w:sz w:val="24"/>
+          <w:szCs w:val="24"/>
+          <w:lang w:eastAsia="es-ES"/>
+        </w:rPr>
+      </w:pPr>
+      <w:r>
+        <w:rPr>
+          <w:rFonts w:ascii="Times New Roman" w:eastAsia="Times New Roman" w:hAnsi="Times New Roman" w:cs="Times New Roman"/>
+          <w:color w:val="24292E"/>
+          <w:sz w:val="24"/>
+          <w:szCs w:val="24"/>
+          <w:lang w:eastAsia="es-ES"/>
+        </w:rPr>
+        <w:t>REQ2:</w:t>
+      </w:r>
+      <w:r>
+        <w:rPr>
+          <w:rFonts w:ascii="Times New Roman" w:eastAsia="Times New Roman" w:hAnsi="Times New Roman" w:cs="Times New Roman"/>
+          <w:color w:val="24292E"/>
+          <w:sz w:val="24"/>
+          <w:szCs w:val="24"/>
+          <w:lang w:eastAsia="es-ES"/>
+        </w:rPr>
+        <w:t xml:space="preserve"> El sistema debe permitir el ingreso de un valor de temperatura deseado y operar con los periféricos para alcanzar dicho valor</w:t>
+      </w:r>
+    </w:p>
+    <w:p>
+      <w:pPr>
+        <w:spacing w:after="240" w:line="240" w:lineRule="auto"/>
+        <w:ind w:left="709" w:hanging="709"/>
+        <w:textAlignment w:val="baseline"/>
+        <w:rPr>
+          <w:rFonts w:ascii="Times New Roman" w:eastAsia="Times New Roman" w:hAnsi="Times New Roman" w:cs="Times New Roman"/>
+          <w:color w:val="24292E"/>
+          <w:sz w:val="24"/>
+          <w:szCs w:val="24"/>
+          <w:lang w:eastAsia="es-ES"/>
+        </w:rPr>
+      </w:pPr>
+      <w:r>
+        <w:rPr>
+          <w:rFonts w:ascii="Times New Roman" w:eastAsia="Times New Roman" w:hAnsi="Times New Roman" w:cs="Times New Roman"/>
+          <w:color w:val="24292E"/>
+          <w:sz w:val="24"/>
+          <w:szCs w:val="24"/>
+          <w:lang w:eastAsia="es-ES"/>
+        </w:rPr>
+        <w:t>REQ3:</w:t>
+      </w:r>
+      <w:r>
+        <w:rPr>
+          <w:rFonts w:ascii="Times New Roman" w:eastAsia="Times New Roman" w:hAnsi="Times New Roman" w:cs="Times New Roman"/>
+          <w:color w:val="24292E"/>
+          <w:sz w:val="24"/>
+          <w:szCs w:val="24"/>
+          <w:lang w:eastAsia="es-ES"/>
+        </w:rPr>
+        <w:t xml:space="preserve"> El sistema debe permitir el ingreso de un valor de humedad deseado y operar con el periférico correspondiente para alcanzarlo.</w:t>
+      </w:r>
+    </w:p>
+    <w:p>
+      <w:pPr>
+        <w:spacing w:after="240" w:line="240" w:lineRule="auto"/>
+        <w:ind w:left="709" w:hanging="709"/>
+        <w:textAlignment w:val="baseline"/>
+        <w:rPr>
+          <w:rFonts w:ascii="Times New Roman" w:eastAsia="Times New Roman" w:hAnsi="Times New Roman" w:cs="Times New Roman"/>
+          <w:color w:val="24292E"/>
+          <w:sz w:val="24"/>
+          <w:szCs w:val="24"/>
+          <w:lang w:eastAsia="es-ES"/>
+        </w:rPr>
+      </w:pPr>
+      <w:r>
+        <w:rPr>
+          <w:rFonts w:ascii="Times New Roman" w:eastAsia="Times New Roman" w:hAnsi="Times New Roman" w:cs="Times New Roman"/>
+          <w:color w:val="24292E"/>
+          <w:sz w:val="24"/>
+          <w:szCs w:val="24"/>
+          <w:lang w:eastAsia="es-ES"/>
+        </w:rPr>
+        <w:t>REQ4: El sistema debe tener en la interfaz gráfica un botón que permita guardar un reporte del estado actual de los sensores y periféricos en formato .txt</w:t>
+      </w:r>
       <w:bookmarkStart w:id="0" w:name="_GoBack"/>
       <w:bookmarkEnd w:id="0"/>
     </w:p>
@@ -3274,6 +3788,16 @@
           <w:lang w:eastAsia="es-ES"/>
         </w:rPr>
         <w:tab/>
+      </w:r>
+      <w:r>
+        <w:rPr>
+          <w:rFonts w:ascii="Times New Roman" w:eastAsia="Times New Roman" w:hAnsi="Times New Roman" w:cs="Times New Roman"/>
+          <w:color w:val="24292E"/>
+          <w:sz w:val="24"/>
+          <w:szCs w:val="24"/>
+          <w:highlight w:val="yellow"/>
+          <w:lang w:eastAsia="es-ES"/>
+        </w:rPr>
         <w:t>La matriz de trazabilidad será realizada una vez que se diseñen las pruebas de software, ya que al no tener desarrollado el código, es difícil ir diseñando pruebas de software.</w:t>
       </w:r>
     </w:p>
@@ -3529,6 +4053,7 @@
           <w:szCs w:val="24"/>
           <w:lang w:eastAsia="es-ES"/>
         </w:rPr>
+        <w:lastRenderedPageBreak/>
         <w:t>validará</w:t>
       </w:r>
       <w:r>
@@ -3615,7 +4140,29 @@
           <w:szCs w:val="24"/>
           <w:lang w:eastAsia="es-ES"/>
         </w:rPr>
-        <w:t>La prueba hará generar al programa un reporte con valores predeterminados y luego se validará que el archivo generado sea un .txt con los valores adecuados y esperados de un reporte.</w:t>
+        <w:t>La prueba hará generar al programa un reporte con valores predeterminados y luego se validará que el archivo generado sea un .</w:t>
+      </w:r>
+      <w:proofErr w:type="spellStart"/>
+      <w:r>
+        <w:rPr>
+          <w:rFonts w:ascii="Times New Roman" w:eastAsia="Times New Roman" w:hAnsi="Times New Roman" w:cs="Times New Roman"/>
+          <w:color w:val="24292E"/>
+          <w:sz w:val="24"/>
+          <w:szCs w:val="24"/>
+          <w:lang w:eastAsia="es-ES"/>
+        </w:rPr>
+        <w:t>txt</w:t>
+      </w:r>
+      <w:proofErr w:type="spellEnd"/>
+      <w:r>
+        <w:rPr>
+          <w:rFonts w:ascii="Times New Roman" w:eastAsia="Times New Roman" w:hAnsi="Times New Roman" w:cs="Times New Roman"/>
+          <w:color w:val="24292E"/>
+          <w:sz w:val="24"/>
+          <w:szCs w:val="24"/>
+          <w:lang w:eastAsia="es-ES"/>
+        </w:rPr>
+        <w:t xml:space="preserve"> con los valores adecuados y esperados de un reporte.</w:t>
       </w:r>
     </w:p>
     <w:p>
@@ -3784,8 +4331,9 @@
           <w:u w:val="single"/>
           <w:lang w:eastAsia="es-ES"/>
         </w:rPr>
-        <w:t xml:space="preserve">El sistema debe ser eficiente y tener un desempeño ágil en hardware poco potente. Se espera que no ocupe un espacio en disco mayor a 50 mb, no utilice </w:t>
-      </w:r>
+        <w:t xml:space="preserve">El sistema debe ser eficiente y tener un desempeño ágil en hardware poco potente. Se espera que no ocupe un espacio en disco mayor a 50 </w:t>
+      </w:r>
+      <w:proofErr w:type="spellStart"/>
       <w:r>
         <w:rPr>
           <w:rFonts w:ascii="Times New Roman" w:eastAsia="Times New Roman" w:hAnsi="Times New Roman" w:cs="Times New Roman"/>
@@ -3796,8 +4344,46 @@
           <w:u w:val="single"/>
           <w:lang w:eastAsia="es-ES"/>
         </w:rPr>
-        <w:lastRenderedPageBreak/>
-        <w:t>más de 100 mb de RAM y pueda ser corrido por un CPU de gama baja de un núcleo de procesamiento</w:t>
+        <w:t>mb</w:t>
+      </w:r>
+      <w:proofErr w:type="spellEnd"/>
+      <w:r>
+        <w:rPr>
+          <w:rFonts w:ascii="Times New Roman" w:eastAsia="Times New Roman" w:hAnsi="Times New Roman" w:cs="Times New Roman"/>
+          <w:i/>
+          <w:color w:val="24292E"/>
+          <w:sz w:val="24"/>
+          <w:szCs w:val="24"/>
+          <w:u w:val="single"/>
+          <w:lang w:eastAsia="es-ES"/>
+        </w:rPr>
+        <w:t xml:space="preserve">, no utilice más de 100 </w:t>
+      </w:r>
+      <w:proofErr w:type="spellStart"/>
+      <w:r>
+        <w:rPr>
+          <w:rFonts w:ascii="Times New Roman" w:eastAsia="Times New Roman" w:hAnsi="Times New Roman" w:cs="Times New Roman"/>
+          <w:i/>
+          <w:color w:val="24292E"/>
+          <w:sz w:val="24"/>
+          <w:szCs w:val="24"/>
+          <w:u w:val="single"/>
+          <w:lang w:eastAsia="es-ES"/>
+        </w:rPr>
+        <w:t>mb</w:t>
+      </w:r>
+      <w:proofErr w:type="spellEnd"/>
+      <w:r>
+        <w:rPr>
+          <w:rFonts w:ascii="Times New Roman" w:eastAsia="Times New Roman" w:hAnsi="Times New Roman" w:cs="Times New Roman"/>
+          <w:i/>
+          <w:color w:val="24292E"/>
+          <w:sz w:val="24"/>
+          <w:szCs w:val="24"/>
+          <w:u w:val="single"/>
+          <w:lang w:eastAsia="es-ES"/>
+        </w:rPr>
+        <w:t xml:space="preserve"> de RAM y pueda ser corrido por un CPU de gama baja de un núcleo de procesamiento</w:t>
       </w:r>
       <w:r>
         <w:rPr>
@@ -3817,7 +4403,73 @@
           <w:szCs w:val="24"/>
           <w:lang w:eastAsia="es-ES"/>
         </w:rPr>
-        <w:t>Para esta prueba, la aplicacion debera correr verificando en el monitor de recursos del   sistema que se cumpla con los parametros requeridos.</w:t>
+        <w:t xml:space="preserve">Para esta prueba, la </w:t>
+      </w:r>
+      <w:proofErr w:type="spellStart"/>
+      <w:r>
+        <w:rPr>
+          <w:rFonts w:ascii="Times New Roman" w:eastAsia="Times New Roman" w:hAnsi="Times New Roman" w:cs="Times New Roman"/>
+          <w:color w:val="24292E"/>
+          <w:sz w:val="24"/>
+          <w:szCs w:val="24"/>
+          <w:lang w:eastAsia="es-ES"/>
+        </w:rPr>
+        <w:t>aplicacion</w:t>
+      </w:r>
+      <w:proofErr w:type="spellEnd"/>
+      <w:r>
+        <w:rPr>
+          <w:rFonts w:ascii="Times New Roman" w:eastAsia="Times New Roman" w:hAnsi="Times New Roman" w:cs="Times New Roman"/>
+          <w:color w:val="24292E"/>
+          <w:sz w:val="24"/>
+          <w:szCs w:val="24"/>
+          <w:lang w:eastAsia="es-ES"/>
+        </w:rPr>
+        <w:t xml:space="preserve"> </w:t>
+      </w:r>
+      <w:proofErr w:type="spellStart"/>
+      <w:r>
+        <w:rPr>
+          <w:rFonts w:ascii="Times New Roman" w:eastAsia="Times New Roman" w:hAnsi="Times New Roman" w:cs="Times New Roman"/>
+          <w:color w:val="24292E"/>
+          <w:sz w:val="24"/>
+          <w:szCs w:val="24"/>
+          <w:lang w:eastAsia="es-ES"/>
+        </w:rPr>
+        <w:t>debera</w:t>
+      </w:r>
+      <w:proofErr w:type="spellEnd"/>
+      <w:r>
+        <w:rPr>
+          <w:rFonts w:ascii="Times New Roman" w:eastAsia="Times New Roman" w:hAnsi="Times New Roman" w:cs="Times New Roman"/>
+          <w:color w:val="24292E"/>
+          <w:sz w:val="24"/>
+          <w:szCs w:val="24"/>
+          <w:lang w:eastAsia="es-ES"/>
+        </w:rPr>
+        <w:t xml:space="preserve"> correr verificando en el monitor de recursos del   sistema que se cumpla con los </w:t>
+      </w:r>
+      <w:proofErr w:type="spellStart"/>
+      <w:r>
+        <w:rPr>
+          <w:rFonts w:ascii="Times New Roman" w:eastAsia="Times New Roman" w:hAnsi="Times New Roman" w:cs="Times New Roman"/>
+          <w:color w:val="24292E"/>
+          <w:sz w:val="24"/>
+          <w:szCs w:val="24"/>
+          <w:lang w:eastAsia="es-ES"/>
+        </w:rPr>
+        <w:t>parametros</w:t>
+      </w:r>
+      <w:proofErr w:type="spellEnd"/>
+      <w:r>
+        <w:rPr>
+          <w:rFonts w:ascii="Times New Roman" w:eastAsia="Times New Roman" w:hAnsi="Times New Roman" w:cs="Times New Roman"/>
+          <w:color w:val="24292E"/>
+          <w:sz w:val="24"/>
+          <w:szCs w:val="24"/>
+          <w:lang w:eastAsia="es-ES"/>
+        </w:rPr>
+        <w:t xml:space="preserve"> requeridos.</w:t>
       </w:r>
     </w:p>
     <w:p>
@@ -4029,7 +4681,51 @@
           <w:szCs w:val="24"/>
           <w:lang w:eastAsia="es-ES"/>
         </w:rPr>
-        <w:t>las pruebas de software, se considera que las pruebas de requerimientos funcionales deben ser tomadas como Sanity Tests. Esto se encuentra sujeto a cambios a medida que se diseñen las pruebas de software.</w:t>
+        <w:t xml:space="preserve">las pruebas de software, se considera que las pruebas de requerimientos funcionales deben ser tomadas como </w:t>
+      </w:r>
+      <w:proofErr w:type="spellStart"/>
+      <w:r>
+        <w:rPr>
+          <w:rFonts w:ascii="Times New Roman" w:eastAsia="Times New Roman" w:hAnsi="Times New Roman" w:cs="Times New Roman"/>
+          <w:color w:val="24292E"/>
+          <w:sz w:val="24"/>
+          <w:szCs w:val="24"/>
+          <w:lang w:eastAsia="es-ES"/>
+        </w:rPr>
+        <w:t>Sanity</w:t>
+      </w:r>
+      <w:proofErr w:type="spellEnd"/>
+      <w:r>
+        <w:rPr>
+          <w:rFonts w:ascii="Times New Roman" w:eastAsia="Times New Roman" w:hAnsi="Times New Roman" w:cs="Times New Roman"/>
+          <w:color w:val="24292E"/>
+          <w:sz w:val="24"/>
+          <w:szCs w:val="24"/>
+          <w:lang w:eastAsia="es-ES"/>
+        </w:rPr>
+        <w:t xml:space="preserve"> </w:t>
+      </w:r>
+      <w:proofErr w:type="spellStart"/>
+      <w:r>
+        <w:rPr>
+          <w:rFonts w:ascii="Times New Roman" w:eastAsia="Times New Roman" w:hAnsi="Times New Roman" w:cs="Times New Roman"/>
+          <w:color w:val="24292E"/>
+          <w:sz w:val="24"/>
+          <w:szCs w:val="24"/>
+          <w:lang w:eastAsia="es-ES"/>
+        </w:rPr>
+        <w:t>Tests</w:t>
+      </w:r>
+      <w:proofErr w:type="spellEnd"/>
+      <w:r>
+        <w:rPr>
+          <w:rFonts w:ascii="Times New Roman" w:eastAsia="Times New Roman" w:hAnsi="Times New Roman" w:cs="Times New Roman"/>
+          <w:color w:val="24292E"/>
+          <w:sz w:val="24"/>
+          <w:szCs w:val="24"/>
+          <w:lang w:eastAsia="es-ES"/>
+        </w:rPr>
+        <w:t>. Esto se encuentra sujeto a cambios a medida que se diseñen las pruebas de software.</w:t>
       </w:r>
     </w:p>
     <w:p>
@@ -4042,7 +4738,7 @@
     <w:sectPr>
       <w:footerReference w:type="default" r:id="rId11"/>
       <w:pgSz w:w="11906" w:h="16838"/>
-      <w:pgMar w:top="1417" w:right="1701" w:bottom="1417" w:left="1701" w:header="708" w:footer="708" w:gutter="0"/>
+      <w:pgMar w:top="1417" w:right="1701" w:bottom="1276" w:left="1701" w:header="708" w:footer="708" w:gutter="0"/>
       <w:cols w:space="708"/>
       <w:docGrid w:linePitch="360"/>
     </w:sectPr>
@@ -4656,7 +5352,7 @@
         <w:sz w:val="20"/>
       </w:rPr>
     </w:lvl>
-    <w:lvl w:ilvl="1" w:tentative="1">
+    <w:lvl w:ilvl="1">
       <w:start w:val="1"/>
       <w:numFmt w:val="bullet"/>
       <w:lvlText w:val="o"/>

</xml_diff>